<commit_message>
Ajout de la référence de la réservation dans l'export de la fiche utilisateur
</commit_message>
<xml_diff>
--- a/IHM/template/Fiche Inscription Camping-1.docx
+++ b/IHM/template/Fiche Inscription Camping-1.docx
@@ -25,8 +25,113 @@
             <v:stroke joinstyle="miter"/>
             <v:path gradientshapeok="t" o:connecttype="rect"/>
           </v:shapetype>
+          <v:shape id="_x0000_s1093" type="#_x0000_t202" style="position:absolute;left:0;text-align:left;margin-left:-11.45pt;margin-top:-2.1pt;width:88.75pt;height:21.9pt;z-index:56;visibility:visible;mso-wrap-distance-left:9pt;mso-wrap-distance-top:0;mso-wrap-distance-right:9pt;mso-wrap-distance-bottom:0;mso-position-horizontal-relative:text;mso-position-vertical-relative:text;mso-width-relative:margin;mso-height-relative:margin;v-text-anchor:top" o:gfxdata="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" filled="f" stroked="f">
+            <v:textbox style="mso-next-textbox:#_x0000_s1093">
+              <w:txbxContent>
+                <w:p>
+                  <w:pPr>
+                    <w:spacing w:line="240" w:lineRule="auto"/>
+                    <w:rPr>
+                      <w:rFonts w:ascii="Corbel" w:hAnsi="Corbel"/>
+                      <w:sz w:val="24"/>
+                      <w:szCs w:val="28"/>
+                    </w:rPr>
+                  </w:pPr>
+                  <w:r>
+                    <w:rPr>
+                      <w:rFonts w:ascii="Corbel" w:hAnsi="Corbel"/>
+                      <w:sz w:val="24"/>
+                      <w:szCs w:val="28"/>
+                    </w:rPr>
+                    <w:t>{{REF_RESERVATION}}</w:t>
+                  </w:r>
+                </w:p>
+              </w:txbxContent>
+            </v:textbox>
+          </v:shape>
+        </w:pict>
+      </w:r>
+      <w:r>
+        <w:rPr>
+          <w:rFonts w:ascii="Comic Sans MS" w:hAnsi="Comic Sans MS"/>
+          <w:noProof/>
+          <w:color w:val="00B050"/>
+          <w:position w:val="66"/>
+          <w:lang w:eastAsia="fr-FR"/>
+        </w:rPr>
+        <w:pict>
+          <v:shape id="_x0000_s1057" type="#_x0000_t202" style="position:absolute;left:0;text-align:left;margin-left:12.05pt;margin-top:35.4pt;width:66pt;height:21.9pt;z-index:27;visibility:visible;mso-wrap-distance-left:9pt;mso-wrap-distance-top:0;mso-wrap-distance-right:9pt;mso-wrap-distance-bottom:0;mso-position-horizontal-relative:text;mso-position-vertical-relative:text;mso-width-relative:margin;mso-height-relative:margin;v-text-anchor:top" o:gfxdata="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" filled="f" stroked="f">
+            <v:textbox style="mso-next-textbox:#_x0000_s1057">
+              <w:txbxContent>
+                <w:p>
+                  <w:pPr>
+                    <w:spacing w:line="240" w:lineRule="auto"/>
+                    <w:rPr>
+                      <w:rFonts w:ascii="Corbel" w:hAnsi="Corbel"/>
+                      <w:sz w:val="24"/>
+                      <w:szCs w:val="28"/>
+                    </w:rPr>
+                  </w:pPr>
+                  <w:r>
+                    <w:rPr>
+                      <w:rFonts w:ascii="Corbel" w:hAnsi="Corbel"/>
+                      <w:sz w:val="24"/>
+                      <w:szCs w:val="28"/>
+                    </w:rPr>
+                    <w:t>{{DATE_JOUR}}</w:t>
+                  </w:r>
+                </w:p>
+              </w:txbxContent>
+            </v:textbox>
+          </v:shape>
+        </w:pict>
+      </w:r>
+      <w:r>
+        <w:rPr>
+          <w:rFonts w:ascii="Comic Sans MS" w:hAnsi="Comic Sans MS"/>
+          <w:noProof/>
+          <w:color w:val="00B050"/>
+          <w:position w:val="66"/>
+          <w:lang w:eastAsia="fr-FR"/>
+        </w:rPr>
+        <w:pict>
+          <v:shape id="_x0000_s1060" type="#_x0000_t202" style="position:absolute;left:0;text-align:left;margin-left:-11.45pt;margin-top:36.15pt;width:33.25pt;height:21.9pt;z-index:30;visibility:visible;mso-wrap-distance-left:9pt;mso-wrap-distance-top:0;mso-wrap-distance-right:9pt;mso-wrap-distance-bottom:0;mso-position-horizontal-relative:text;mso-position-vertical-relative:text;mso-width-relative:margin;mso-height-relative:margin;v-text-anchor:top" o:gfxdata="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" filled="f" stroked="f">
+            <v:textbox style="mso-next-textbox:#_x0000_s1060">
+              <w:txbxContent>
+                <w:p>
+                  <w:pPr>
+                    <w:spacing w:line="240" w:lineRule="auto"/>
+                    <w:rPr>
+                      <w:rFonts w:ascii="Corbel" w:hAnsi="Corbel"/>
+                      <w:sz w:val="24"/>
+                      <w:szCs w:val="28"/>
+                    </w:rPr>
+                  </w:pPr>
+                  <w:r>
+                    <w:rPr>
+                      <w:rFonts w:ascii="Corbel" w:hAnsi="Corbel"/>
+                      <w:sz w:val="24"/>
+                      <w:szCs w:val="28"/>
+                    </w:rPr>
+                    <w:t>Le</w:t>
+                  </w:r>
+                </w:p>
+              </w:txbxContent>
+            </v:textbox>
+          </v:shape>
+        </w:pict>
+      </w:r>
+      <w:r>
+        <w:rPr>
+          <w:rFonts w:ascii="Comic Sans MS" w:hAnsi="Comic Sans MS"/>
+          <w:noProof/>
+          <w:color w:val="00B050"/>
+          <w:position w:val="66"/>
+          <w:lang w:eastAsia="fr-FR"/>
+        </w:rPr>
+        <w:pict>
           <v:shape id="_x0000_s1061" type="#_x0000_t202" style="position:absolute;left:0;text-align:left;margin-left:511.55pt;margin-top:-1.2pt;width:66pt;height:21.9pt;z-index:31;visibility:visible;mso-wrap-distance-left:9pt;mso-wrap-distance-top:0;mso-wrap-distance-right:9pt;mso-wrap-distance-bottom:0;mso-position-horizontal-relative:text;mso-position-vertical-relative:text;mso-width-relative:margin;mso-height-relative:margin;v-text-anchor:top" o:gfxdata="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" filled="f" stroked="f">
-            <v:textbox>
+            <v:textbox style="mso-next-textbox:#_x0000_s1061">
               <w:txbxContent>
                 <w:p>
                   <w:pPr>
@@ -60,78 +165,8 @@
           <w:lang w:eastAsia="fr-FR"/>
         </w:rPr>
         <w:pict>
-          <v:shape id="_x0000_s1057" type="#_x0000_t202" style="position:absolute;left:0;text-align:left;margin-left:12.05pt;margin-top:.15pt;width:66pt;height:21.9pt;z-index:27;visibility:visible;mso-wrap-distance-left:9pt;mso-wrap-distance-top:0;mso-wrap-distance-right:9pt;mso-wrap-distance-bottom:0;mso-position-horizontal-relative:text;mso-position-vertical-relative:text;mso-width-relative:margin;mso-height-relative:margin;v-text-anchor:top" o:gfxdata="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" filled="f" stroked="f">
-            <v:textbox>
-              <w:txbxContent>
-                <w:p>
-                  <w:pPr>
-                    <w:spacing w:line="240" w:lineRule="auto"/>
-                    <w:rPr>
-                      <w:rFonts w:ascii="Corbel" w:hAnsi="Corbel"/>
-                      <w:sz w:val="24"/>
-                      <w:szCs w:val="28"/>
-                    </w:rPr>
-                  </w:pPr>
-                  <w:r>
-                    <w:rPr>
-                      <w:rFonts w:ascii="Corbel" w:hAnsi="Corbel"/>
-                      <w:sz w:val="24"/>
-                      <w:szCs w:val="28"/>
-                    </w:rPr>
-                    <w:t>{{DATE_JOUR}}</w:t>
-                  </w:r>
-                </w:p>
-              </w:txbxContent>
-            </v:textbox>
-          </v:shape>
-        </w:pict>
-      </w:r>
-      <w:r>
-        <w:rPr>
-          <w:rFonts w:ascii="Comic Sans MS" w:hAnsi="Comic Sans MS"/>
-          <w:noProof/>
-          <w:color w:val="00B050"/>
-          <w:position w:val="66"/>
-          <w:lang w:eastAsia="fr-FR"/>
-        </w:rPr>
-        <w:pict>
-          <v:shape id="_x0000_s1060" type="#_x0000_t202" style="position:absolute;left:0;text-align:left;margin-left:-11.45pt;margin-top:.9pt;width:33.25pt;height:21.9pt;z-index:30;visibility:visible;mso-wrap-distance-left:9pt;mso-wrap-distance-top:0;mso-wrap-distance-right:9pt;mso-wrap-distance-bottom:0;mso-position-horizontal-relative:text;mso-position-vertical-relative:text;mso-width-relative:margin;mso-height-relative:margin;v-text-anchor:top" o:gfxdata="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" filled="f" stroked="f">
-            <v:textbox>
-              <w:txbxContent>
-                <w:p>
-                  <w:pPr>
-                    <w:spacing w:line="240" w:lineRule="auto"/>
-                    <w:rPr>
-                      <w:rFonts w:ascii="Corbel" w:hAnsi="Corbel"/>
-                      <w:sz w:val="24"/>
-                      <w:szCs w:val="28"/>
-                    </w:rPr>
-                  </w:pPr>
-                  <w:r>
-                    <w:rPr>
-                      <w:rFonts w:ascii="Corbel" w:hAnsi="Corbel"/>
-                      <w:sz w:val="24"/>
-                      <w:szCs w:val="28"/>
-                    </w:rPr>
-                    <w:t>Le</w:t>
-                  </w:r>
-                </w:p>
-              </w:txbxContent>
-            </v:textbox>
-          </v:shape>
-        </w:pict>
-      </w:r>
-      <w:r>
-        <w:rPr>
-          <w:rFonts w:ascii="Comic Sans MS" w:hAnsi="Comic Sans MS"/>
-          <w:noProof/>
-          <w:color w:val="00B050"/>
-          <w:position w:val="66"/>
-          <w:lang w:eastAsia="fr-FR"/>
-        </w:rPr>
-        <w:pict>
           <v:shape id="_x0000_s1059" type="#_x0000_t202" style="position:absolute;left:0;text-align:left;margin-left:488.8pt;margin-top:-24.6pt;width:88.75pt;height:46.65pt;z-index:29;visibility:visible;mso-wrap-distance-left:9pt;mso-wrap-distance-top:0;mso-wrap-distance-right:9pt;mso-wrap-distance-bottom:0;mso-position-horizontal-relative:text;mso-position-vertical-relative:text;mso-width-relative:margin;mso-height-relative:margin;v-text-anchor:top" o:gfxdata="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" filled="f" stroked="f">
-            <v:textbox>
+            <v:textbox style="mso-next-textbox:#_x0000_s1059">
               <w:txbxContent>
                 <w:p>
                   <w:pPr>
@@ -196,7 +231,7 @@
         </w:rPr>
         <w:pict>
           <v:shape id="_x0000_s1056" type="#_x0000_t202" style="position:absolute;left:0;text-align:left;margin-left:-11.45pt;margin-top:-24.6pt;width:88.75pt;height:21.9pt;z-index:26;visibility:visible;mso-wrap-distance-left:9pt;mso-wrap-distance-top:0;mso-wrap-distance-right:9pt;mso-wrap-distance-bottom:0;mso-position-horizontal-relative:text;mso-position-vertical-relative:text;mso-width-relative:margin;mso-height-relative:margin;v-text-anchor:top" o:gfxdata="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" filled="f" stroked="f">
-            <v:textbox>
+            <v:textbox style="mso-next-textbox:#_x0000_s1056">
               <w:txbxContent>
                 <w:p>
                   <w:pPr>
@@ -304,6 +339,8 @@
         </w:rPr>
         <w:tab/>
       </w:r>
+      <w:bookmarkStart w:id="0" w:name="_GoBack"/>
+      <w:bookmarkEnd w:id="0"/>
       <w:r>
         <w:rPr>
           <w:rFonts w:ascii="Comic Sans MS" w:hAnsi="Comic Sans MS"/>
@@ -3416,8 +3453,6 @@
           <w:szCs w:val="24"/>
         </w:rPr>
       </w:pPr>
-      <w:bookmarkStart w:id="0" w:name="_GoBack"/>
-      <w:bookmarkEnd w:id="0"/>
       <w:r>
         <w:rPr>
           <w:rFonts w:ascii="Arial" w:hAnsi="Arial" w:cs="Arial"/>
@@ -3429,7 +3464,7 @@
           <w:lang w:eastAsia="fr-FR"/>
         </w:rPr>
         <w:pict>
-          <v:shape id="_x0000_s1091" type="#_x0000_t202" style="position:absolute;margin-left:85.65pt;margin-top:21.25pt;width:71.65pt;height:21.75pt;z-index:55;visibility:visible;mso-wrap-distance-left:9pt;mso-wrap-distance-top:0;mso-wrap-distance-right:9pt;mso-wrap-distance-bottom:0;mso-position-horizontal-relative:text;mso-position-vertical-relative:text;mso-width-relative:margin;mso-height-relative:margin;v-text-anchor:top" o:gfxdata="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" filled="f" stroked="f">
+          <v:shape id="_x0000_s1091" type="#_x0000_t202" style="position:absolute;margin-left:85.65pt;margin-top:21.25pt;width:71.65pt;height:21.75pt;z-index:54;visibility:visible;mso-wrap-distance-left:9pt;mso-wrap-distance-top:0;mso-wrap-distance-right:9pt;mso-wrap-distance-bottom:0;mso-position-horizontal-relative:text;mso-position-vertical-relative:text;mso-width-relative:margin;mso-height-relative:margin;v-text-anchor:top" o:gfxdata="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" filled="f" stroked="f">
             <v:textbox style="mso-next-textbox:#_x0000_s1091">
               <w:txbxContent>
                 <w:p>
@@ -4754,7 +4789,7 @@
 </file>
 
 <file path=customXml/itemProps1.xml><?xml version="1.0" encoding="utf-8"?>
-<ds:datastoreItem xmlns:ds="http://schemas.openxmlformats.org/officeDocument/2006/customXml" ds:itemID="{416649A0-415D-477D-8434-3B1399819FA0}">
+<ds:datastoreItem xmlns:ds="http://schemas.openxmlformats.org/officeDocument/2006/customXml" ds:itemID="{9C51F893-C2B4-486D-AF30-1E99623E35E7}">
   <ds:schemaRefs>
     <ds:schemaRef ds:uri="http://schemas.openxmlformats.org/officeDocument/2006/bibliography"/>
   </ds:schemaRefs>

</xml_diff>

<commit_message>
Ajout d'une tente safari avec les roulottes
</commit_message>
<xml_diff>
--- a/IHM/template/Fiche Inscription Camping-1.docx
+++ b/IHM/template/Fiche Inscription Camping-1.docx
@@ -21,11 +21,45 @@
           <w:lang w:eastAsia="fr-FR"/>
         </w:rPr>
         <w:pict>
+          <v:shapetype id="_x0000_t75" coordsize="21600,21600" o:spt="75" o:preferrelative="t" path="m@4@5l@4@11@9@11@9@5xe" filled="f" stroked="f">
+            <v:stroke joinstyle="miter"/>
+            <v:formulas>
+              <v:f eqn="if lineDrawn pixelLineWidth 0"/>
+              <v:f eqn="sum @0 1 0"/>
+              <v:f eqn="sum 0 0 @1"/>
+              <v:f eqn="prod @2 1 2"/>
+              <v:f eqn="prod @3 21600 pixelWidth"/>
+              <v:f eqn="prod @3 21600 pixelHeight"/>
+              <v:f eqn="sum @0 0 1"/>
+              <v:f eqn="prod @6 1 2"/>
+              <v:f eqn="prod @7 21600 pixelWidth"/>
+              <v:f eqn="sum @8 21600 0"/>
+              <v:f eqn="prod @7 21600 pixelHeight"/>
+              <v:f eqn="sum @10 21600 0"/>
+            </v:formulas>
+            <v:path o:extrusionok="f" gradientshapeok="t" o:connecttype="rect"/>
+            <o:lock v:ext="edit" aspectratio="t"/>
+          </v:shapetype>
+          <v:shape id="Image 1" o:spid="_x0000_s1098" type="#_x0000_t75" style="position:absolute;left:0;text-align:left;margin-left:99pt;margin-top:-12.2pt;width:352pt;height:156.2pt;z-index:-1;visibility:visible" wrapcoords="-163 0 -163 21453 21682 21453 21682 0 -163 0">
+            <v:imagedata r:id="rId9" o:title="" grayscale="t"/>
+            <w10:wrap type="tight"/>
+          </v:shape>
+        </w:pict>
+      </w:r>
+      <w:r>
+        <w:rPr>
+          <w:rFonts w:ascii="Comic Sans MS" w:hAnsi="Comic Sans MS"/>
+          <w:noProof/>
+          <w:color w:val="00B050"/>
+          <w:position w:val="66"/>
+          <w:lang w:eastAsia="fr-FR"/>
+        </w:rPr>
+        <w:pict>
           <v:shapetype id="_x0000_t202" coordsize="21600,21600" o:spt="202" path="m,l,21600r21600,l21600,xe">
             <v:stroke joinstyle="miter"/>
             <v:path gradientshapeok="t" o:connecttype="rect"/>
           </v:shapetype>
-          <v:shape id="_x0000_s1093" type="#_x0000_t202" style="position:absolute;left:0;text-align:left;margin-left:-11.45pt;margin-top:-2.1pt;width:88.75pt;height:21.9pt;z-index:56;visibility:visible;mso-wrap-distance-left:9pt;mso-wrap-distance-top:0;mso-wrap-distance-right:9pt;mso-wrap-distance-bottom:0;mso-position-horizontal-relative:text;mso-position-vertical-relative:text;mso-width-relative:margin;mso-height-relative:margin;v-text-anchor:top" o:gfxdata="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" filled="f" stroked="f">
+          <v:shape id="_x0000_s1093" type="#_x0000_t202" style="position:absolute;left:0;text-align:left;margin-left:-11.45pt;margin-top:-2.1pt;width:88.75pt;height:21.9pt;z-index:55;visibility:visible;mso-wrap-distance-left:9pt;mso-wrap-distance-top:0;mso-wrap-distance-right:9pt;mso-wrap-distance-bottom:0;mso-position-horizontal-relative:text;mso-position-vertical-relative:text;mso-width-relative:margin;mso-height-relative:margin;v-text-anchor:top" o:gfxdata="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" filled="f" stroked="f">
             <v:textbox style="mso-next-textbox:#_x0000_s1093">
               <w:txbxContent>
                 <w:p>
@@ -265,37 +299,6 @@
           <v:rect id="_x0000_s1055" style="position:absolute;left:0;text-align:left;margin-left:-18.2pt;margin-top:-30.6pt;width:100pt;height:58.5pt;z-index:25" filled="f" strokeweight="1.25pt"/>
         </w:pict>
       </w:r>
-      <w:r>
-        <w:rPr>
-          <w:noProof/>
-          <w:lang w:eastAsia="fr-FR"/>
-        </w:rPr>
-        <w:pict>
-          <v:shapetype id="_x0000_t75" coordsize="21600,21600" o:spt="75" o:preferrelative="t" path="m@4@5l@4@11@9@11@9@5xe" filled="f" stroked="f">
-            <v:stroke joinstyle="miter"/>
-            <v:formulas>
-              <v:f eqn="if lineDrawn pixelLineWidth 0"/>
-              <v:f eqn="sum @0 1 0"/>
-              <v:f eqn="sum 0 0 @1"/>
-              <v:f eqn="prod @2 1 2"/>
-              <v:f eqn="prod @3 21600 pixelWidth"/>
-              <v:f eqn="prod @3 21600 pixelHeight"/>
-              <v:f eqn="sum @0 0 1"/>
-              <v:f eqn="prod @6 1 2"/>
-              <v:f eqn="prod @7 21600 pixelWidth"/>
-              <v:f eqn="sum @8 21600 0"/>
-              <v:f eqn="prod @7 21600 pixelHeight"/>
-              <v:f eqn="sum @10 21600 0"/>
-            </v:formulas>
-            <v:path o:extrusionok="f" gradientshapeok="t" o:connecttype="rect"/>
-            <o:lock v:ext="edit" aspectratio="t"/>
-          </v:shapetype>
-          <v:shape id="Image 1" o:spid="_x0000_s1026" type="#_x0000_t75" style="position:absolute;left:0;text-align:left;margin-left:99pt;margin-top:-12.2pt;width:352pt;height:156.2pt;z-index:-2;visibility:visible" wrapcoords="-163 0 -163 21453 21682 21453 21682 0 -163 0">
-            <v:imagedata r:id="rId9" o:title="" grayscale="t"/>
-            <w10:wrap type="tight"/>
-          </v:shape>
-        </w:pict>
-      </w:r>
     </w:p>
     <w:p>
       <w:pPr>
@@ -331,6 +334,8 @@
         </w:rPr>
         <w:tab/>
       </w:r>
+      <w:bookmarkStart w:id="0" w:name="_GoBack"/>
+      <w:bookmarkEnd w:id="0"/>
       <w:r>
         <w:rPr>
           <w:rFonts w:ascii="Comic Sans MS" w:hAnsi="Comic Sans MS"/>
@@ -339,8 +344,6 @@
         </w:rPr>
         <w:tab/>
       </w:r>
-      <w:bookmarkStart w:id="0" w:name="_GoBack"/>
-      <w:bookmarkEnd w:id="0"/>
       <w:r>
         <w:rPr>
           <w:rFonts w:ascii="Comic Sans MS" w:hAnsi="Comic Sans MS"/>
@@ -4789,7 +4792,7 @@
 </file>
 
 <file path=customXml/itemProps1.xml><?xml version="1.0" encoding="utf-8"?>
-<ds:datastoreItem xmlns:ds="http://schemas.openxmlformats.org/officeDocument/2006/customXml" ds:itemID="{9C51F893-C2B4-486D-AF30-1E99623E35E7}">
+<ds:datastoreItem xmlns:ds="http://schemas.openxmlformats.org/officeDocument/2006/customXml" ds:itemID="{7C5AF179-C735-4F53-A69D-3CA5F960F8E3}">
   <ds:schemaRefs>
     <ds:schemaRef ds:uri="http://schemas.openxmlformats.org/officeDocument/2006/bibliography"/>
   </ds:schemaRefs>

</xml_diff>